<commit_message>
Revu des fichiers spécifications
</commit_message>
<xml_diff>
--- a/Spécification/améliorations_possibles/Ameliorations_possibles_ST_code.docx
+++ b/Spécification/améliorations_possibles/Ameliorations_possibles_ST_code.docx
@@ -209,7 +209,7 @@
                     <pic:cNvPicPr preferRelativeResize="0"/>
                   </pic:nvPicPr>
                   <pic:blipFill>
-                    <a:blip r:embed="rId4"/>
+                    <a:blip r:embed="rId6"/>
                     <a:srcRect/>
                     <a:stretch>
                       <a:fillRect/>
@@ -546,19 +546,650 @@
           <w:sz w:val="32"/>
           <w:szCs w:val="32"/>
         </w:rPr>
-        <w:t>Améliorations possibles du « ST code »</w:t>
-      </w:r>
-    </w:p>
-    <w:p>
-      <w:pPr>
-        <w:jc w:val="center"/>
+        <w:t>Améliorations possibles du « ST</w:t>
+      </w:r>
+      <w:r>
         <w:rPr>
           <w:sz w:val="32"/>
           <w:szCs w:val="32"/>
         </w:rPr>
+        <w:t>-</w:t>
+      </w:r>
+      <w:proofErr w:type="gramStart"/>
+      <w:r>
+        <w:rPr>
+          <w:sz w:val="32"/>
+          <w:szCs w:val="32"/>
+        </w:rPr>
+        <w:t>CODE</w:t>
+      </w:r>
+      <w:r>
+        <w:rPr>
+          <w:sz w:val="32"/>
+          <w:szCs w:val="32"/>
+        </w:rPr>
+        <w:t>»</w:t>
+      </w:r>
+      <w:proofErr w:type="gramEnd"/>
+    </w:p>
+    <w:p>
+      <w:pPr>
+        <w:rPr>
+          <w:sz w:val="32"/>
+          <w:szCs w:val="32"/>
+        </w:rPr>
+      </w:pPr>
+    </w:p>
+    <w:p>
+      <w:pPr>
+        <w:rPr>
+          <w:rFonts w:ascii="Calibri" w:eastAsia="Calibri" w:hAnsi="Calibri" w:cs="Calibri"/>
+          <w:sz w:val="26"/>
+          <w:szCs w:val="26"/>
+        </w:rPr>
+      </w:pPr>
+      <w:r>
+        <w:rPr>
+          <w:rFonts w:ascii="Calibri" w:eastAsia="Calibri" w:hAnsi="Calibri" w:cs="Calibri"/>
+          <w:sz w:val="26"/>
+          <w:szCs w:val="26"/>
+        </w:rPr>
+        <w:t>Le ST-Code</w:t>
+      </w:r>
+      <w:r>
+        <w:rPr>
+          <w:rFonts w:ascii="Calibri" w:eastAsia="Calibri" w:hAnsi="Calibri" w:cs="Calibri"/>
+          <w:sz w:val="26"/>
+          <w:szCs w:val="26"/>
+        </w:rPr>
+        <w:t xml:space="preserve"> (encodage, décodage)</w:t>
+      </w:r>
+      <w:r>
+        <w:rPr>
+          <w:rFonts w:ascii="Calibri" w:eastAsia="Calibri" w:hAnsi="Calibri" w:cs="Calibri"/>
+          <w:sz w:val="26"/>
+          <w:szCs w:val="26"/>
+        </w:rPr>
+        <w:t xml:space="preserve"> est fonctionnel, mais il peut être amélioré</w:t>
+      </w:r>
+      <w:r>
+        <w:rPr>
+          <w:rFonts w:ascii="Calibri" w:eastAsia="Calibri" w:hAnsi="Calibri" w:cs="Calibri"/>
+          <w:sz w:val="26"/>
+          <w:szCs w:val="26"/>
+        </w:rPr>
+        <w:t xml:space="preserve"> notamment avec de la gestion d’erreur. Nous avons commencé en python le développement du code CRC</w:t>
+      </w:r>
+      <w:r>
+        <w:rPr>
+          <w:rFonts w:ascii="Calibri" w:eastAsia="Calibri" w:hAnsi="Calibri" w:cs="Calibri"/>
+          <w:sz w:val="26"/>
+          <w:szCs w:val="26"/>
+        </w:rPr>
+        <w:t xml:space="preserve"> (</w:t>
+      </w:r>
+      <w:r>
+        <w:rPr>
+          <w:rFonts w:ascii="Calibri" w:eastAsia="Calibri" w:hAnsi="Calibri" w:cs="Calibri"/>
+          <w:sz w:val="26"/>
+          <w:szCs w:val="26"/>
+        </w:rPr>
+        <w:t>contrôle</w:t>
+      </w:r>
+      <w:r>
+        <w:rPr>
+          <w:rFonts w:ascii="Calibri" w:eastAsia="Calibri" w:hAnsi="Calibri" w:cs="Calibri"/>
+          <w:sz w:val="26"/>
+          <w:szCs w:val="26"/>
+        </w:rPr>
+        <w:t xml:space="preserve"> de redondance cyclique</w:t>
+      </w:r>
+      <w:r>
+        <w:rPr>
+          <w:rFonts w:ascii="Calibri" w:eastAsia="Calibri" w:hAnsi="Calibri" w:cs="Calibri"/>
+          <w:sz w:val="26"/>
+          <w:szCs w:val="26"/>
+        </w:rPr>
+        <w:t>) :</w:t>
+      </w:r>
+      <w:r>
+        <w:rPr>
+          <w:rFonts w:ascii="Calibri" w:eastAsia="Calibri" w:hAnsi="Calibri" w:cs="Calibri"/>
+          <w:sz w:val="26"/>
+          <w:szCs w:val="26"/>
+        </w:rPr>
+        <w:t xml:space="preserve"> est un moyen de </w:t>
+      </w:r>
+      <w:r>
+        <w:rPr>
+          <w:rFonts w:ascii="Calibri" w:eastAsia="Calibri" w:hAnsi="Calibri" w:cs="Calibri"/>
+          <w:sz w:val="26"/>
+          <w:szCs w:val="26"/>
+        </w:rPr>
+        <w:t>contrôle</w:t>
+      </w:r>
+      <w:r>
+        <w:rPr>
+          <w:rFonts w:ascii="Calibri" w:eastAsia="Calibri" w:hAnsi="Calibri" w:cs="Calibri"/>
+          <w:sz w:val="26"/>
+          <w:szCs w:val="26"/>
+        </w:rPr>
+        <w:t xml:space="preserve"> d'</w:t>
+      </w:r>
+      <w:r>
+        <w:rPr>
+          <w:rFonts w:ascii="Calibri" w:eastAsia="Calibri" w:hAnsi="Calibri" w:cs="Calibri"/>
+          <w:sz w:val="26"/>
+          <w:szCs w:val="26"/>
+        </w:rPr>
+        <w:t>intégrité</w:t>
+      </w:r>
+      <w:r>
+        <w:rPr>
+          <w:rFonts w:ascii="Calibri" w:eastAsia="Calibri" w:hAnsi="Calibri" w:cs="Calibri"/>
+          <w:sz w:val="26"/>
+          <w:szCs w:val="26"/>
+        </w:rPr>
+        <w:t xml:space="preserve"> des </w:t>
+      </w:r>
+      <w:r>
+        <w:rPr>
+          <w:rFonts w:ascii="Calibri" w:eastAsia="Calibri" w:hAnsi="Calibri" w:cs="Calibri"/>
+          <w:sz w:val="26"/>
+          <w:szCs w:val="26"/>
+        </w:rPr>
+        <w:t>données</w:t>
+      </w:r>
+      <w:r>
+        <w:rPr>
+          <w:rFonts w:ascii="Calibri" w:eastAsia="Calibri" w:hAnsi="Calibri" w:cs="Calibri"/>
+          <w:sz w:val="26"/>
+          <w:szCs w:val="26"/>
+        </w:rPr>
+        <w:t>. Nous avons remarqué après de nombreux test de décodage de l’image en licence : on obtient souvent des licences très proche</w:t>
+      </w:r>
+      <w:r>
+        <w:rPr>
+          <w:rFonts w:ascii="Calibri" w:eastAsia="Calibri" w:hAnsi="Calibri" w:cs="Calibri"/>
+          <w:sz w:val="26"/>
+          <w:szCs w:val="26"/>
+        </w:rPr>
+        <w:t xml:space="preserve">s de la licence réelle. Le code CRC permettrait donc d’établir plusieurs licences proches de celle trouvé pour les </w:t>
+      </w:r>
+      <w:proofErr w:type="gramStart"/>
+      <w:r>
+        <w:rPr>
+          <w:rFonts w:ascii="Calibri" w:eastAsia="Calibri" w:hAnsi="Calibri" w:cs="Calibri"/>
+          <w:sz w:val="26"/>
+          <w:szCs w:val="26"/>
+        </w:rPr>
+        <w:t>comparé</w:t>
+      </w:r>
+      <w:proofErr w:type="gramEnd"/>
+      <w:r>
+        <w:rPr>
+          <w:rFonts w:ascii="Calibri" w:eastAsia="Calibri" w:hAnsi="Calibri" w:cs="Calibri"/>
+          <w:sz w:val="26"/>
+          <w:szCs w:val="26"/>
+        </w:rPr>
+        <w:t xml:space="preserve"> avec la licence réelle et augmenter nos chance de la trouvé plus rapidement.</w:t>
+      </w:r>
+    </w:p>
+    <w:p>
+      <w:pPr>
+        <w:rPr>
+          <w:rFonts w:ascii="Calibri" w:eastAsia="Calibri" w:hAnsi="Calibri" w:cs="Calibri"/>
+          <w:sz w:val="26"/>
+          <w:szCs w:val="26"/>
+        </w:rPr>
+      </w:pPr>
+    </w:p>
+    <w:p>
+      <w:pPr>
+        <w:rPr>
+          <w:rFonts w:ascii="Calibri" w:eastAsia="Calibri" w:hAnsi="Calibri" w:cs="Calibri"/>
+          <w:sz w:val="26"/>
+          <w:szCs w:val="26"/>
+        </w:rPr>
+      </w:pPr>
+      <w:r>
+        <w:rPr>
+          <w:rFonts w:ascii="Calibri" w:eastAsia="Calibri" w:hAnsi="Calibri" w:cs="Calibri"/>
+          <w:sz w:val="26"/>
+          <w:szCs w:val="26"/>
+        </w:rPr>
+        <w:t xml:space="preserve">Code GitHub : </w:t>
+      </w:r>
+      <w:proofErr w:type="spellStart"/>
+      <w:r>
+        <w:rPr>
+          <w:rFonts w:ascii="Calibri" w:eastAsia="Calibri" w:hAnsi="Calibri" w:cs="Calibri"/>
+          <w:sz w:val="26"/>
+          <w:szCs w:val="26"/>
+        </w:rPr>
+        <w:t>SportTrack</w:t>
+      </w:r>
+      <w:proofErr w:type="spellEnd"/>
+      <w:r>
+        <w:rPr>
+          <w:rFonts w:ascii="Calibri" w:eastAsia="Calibri" w:hAnsi="Calibri" w:cs="Calibri"/>
+          <w:sz w:val="26"/>
+          <w:szCs w:val="26"/>
+        </w:rPr>
+        <w:t>/src/</w:t>
+      </w:r>
+      <w:proofErr w:type="spellStart"/>
+      <w:r>
+        <w:rPr>
+          <w:rFonts w:ascii="Calibri" w:eastAsia="Calibri" w:hAnsi="Calibri" w:cs="Calibri"/>
+          <w:sz w:val="26"/>
+          <w:szCs w:val="26"/>
+        </w:rPr>
+        <w:t>codePython</w:t>
+      </w:r>
+      <w:proofErr w:type="spellEnd"/>
+      <w:r>
+        <w:rPr>
+          <w:rFonts w:ascii="Calibri" w:eastAsia="Calibri" w:hAnsi="Calibri" w:cs="Calibri"/>
+          <w:sz w:val="26"/>
+          <w:szCs w:val="26"/>
+        </w:rPr>
+        <w:t>/</w:t>
+      </w:r>
+      <w:proofErr w:type="spellStart"/>
+      <w:r>
+        <w:rPr>
+          <w:rFonts w:ascii="Calibri" w:eastAsia="Calibri" w:hAnsi="Calibri" w:cs="Calibri"/>
+          <w:sz w:val="26"/>
+          <w:szCs w:val="26"/>
+        </w:rPr>
+        <w:t>gestionErreur</w:t>
+      </w:r>
+      <w:proofErr w:type="spellEnd"/>
+      <w:r>
+        <w:rPr>
+          <w:rFonts w:ascii="Calibri" w:eastAsia="Calibri" w:hAnsi="Calibri" w:cs="Calibri"/>
+          <w:sz w:val="26"/>
+          <w:szCs w:val="26"/>
+        </w:rPr>
+        <w:t>/</w:t>
+      </w:r>
+      <w:proofErr w:type="spellStart"/>
+      <w:r>
+        <w:rPr>
+          <w:rFonts w:ascii="Calibri" w:eastAsia="Calibri" w:hAnsi="Calibri" w:cs="Calibri"/>
+          <w:sz w:val="26"/>
+          <w:szCs w:val="26"/>
+        </w:rPr>
+        <w:t>codeCRC</w:t>
+      </w:r>
+      <w:proofErr w:type="spellEnd"/>
+    </w:p>
+    <w:p>
+      <w:pPr>
+        <w:rPr>
+          <w:rFonts w:ascii="Calibri" w:eastAsia="Calibri" w:hAnsi="Calibri" w:cs="Calibri"/>
+          <w:sz w:val="26"/>
+          <w:szCs w:val="26"/>
+        </w:rPr>
+      </w:pPr>
+    </w:p>
+    <w:p>
+      <w:pPr>
+        <w:rPr>
+          <w:rFonts w:ascii="Calibri" w:eastAsia="Calibri" w:hAnsi="Calibri" w:cs="Calibri"/>
+          <w:sz w:val="26"/>
+          <w:szCs w:val="26"/>
+        </w:rPr>
+      </w:pPr>
+      <w:r>
+        <w:rPr>
+          <w:rFonts w:ascii="Calibri" w:eastAsia="Calibri" w:hAnsi="Calibri" w:cs="Calibri"/>
+          <w:sz w:val="26"/>
+          <w:szCs w:val="26"/>
+        </w:rPr>
+        <w:t xml:space="preserve">Nous avons pour notre la partie décodage utilisons à plusieurs reprise la bibliothèque OPEN-CV (récupération matrice image, conversion en Gray </w:t>
+      </w:r>
+      <w:proofErr w:type="spellStart"/>
+      <w:r>
+        <w:rPr>
+          <w:rFonts w:ascii="Calibri" w:eastAsia="Calibri" w:hAnsi="Calibri" w:cs="Calibri"/>
+          <w:sz w:val="26"/>
+          <w:szCs w:val="26"/>
+        </w:rPr>
+        <w:t>Scale</w:t>
+      </w:r>
+      <w:proofErr w:type="spellEnd"/>
+      <w:r>
+        <w:rPr>
+          <w:rFonts w:ascii="Calibri" w:eastAsia="Calibri" w:hAnsi="Calibri" w:cs="Calibri"/>
+          <w:sz w:val="26"/>
+          <w:szCs w:val="26"/>
+        </w:rPr>
+        <w:t xml:space="preserve">, conversion en noir et blanc, détection des bordures objets, récupérations des contours objets). </w:t>
+      </w:r>
+      <w:r>
+        <w:rPr>
+          <w:rFonts w:ascii="Calibri" w:eastAsia="Calibri" w:hAnsi="Calibri" w:cs="Calibri"/>
+          <w:sz w:val="26"/>
+          <w:szCs w:val="26"/>
+        </w:rPr>
+        <w:t xml:space="preserve">La détection des bordures objets aussi appelé </w:t>
+      </w:r>
+      <w:proofErr w:type="spellStart"/>
+      <w:proofErr w:type="gramStart"/>
+      <w:r>
+        <w:rPr>
+          <w:rFonts w:ascii="Calibri" w:eastAsia="Calibri" w:hAnsi="Calibri" w:cs="Calibri"/>
+          <w:sz w:val="26"/>
+          <w:szCs w:val="26"/>
+        </w:rPr>
+        <w:t>Canny</w:t>
+      </w:r>
+      <w:proofErr w:type="spellEnd"/>
+      <w:r>
+        <w:rPr>
+          <w:rFonts w:ascii="Calibri" w:eastAsia="Calibri" w:hAnsi="Calibri" w:cs="Calibri"/>
+          <w:sz w:val="26"/>
+          <w:szCs w:val="26"/>
+        </w:rPr>
+        <w:t>(</w:t>
+      </w:r>
+      <w:proofErr w:type="gramEnd"/>
+      <w:r>
+        <w:rPr>
+          <w:rFonts w:ascii="Calibri" w:eastAsia="Calibri" w:hAnsi="Calibri" w:cs="Calibri"/>
+          <w:sz w:val="26"/>
+          <w:szCs w:val="26"/>
+        </w:rPr>
+        <w:t>) se compose de 5 étapes : Réduction du bruit (filtre gaussien), Gradient d’intensité, direction des contours, suppression des non-maxima, seuillage des contours.</w:t>
+      </w:r>
+      <w:r>
+        <w:rPr>
+          <w:rFonts w:ascii="Calibri" w:eastAsia="Calibri" w:hAnsi="Calibri" w:cs="Calibri"/>
+          <w:sz w:val="26"/>
+          <w:szCs w:val="26"/>
+        </w:rPr>
+        <w:t xml:space="preserve"> </w:t>
+      </w:r>
+    </w:p>
+    <w:p>
+      <w:pPr>
+        <w:rPr>
+          <w:rFonts w:ascii="Calibri" w:eastAsia="Calibri" w:hAnsi="Calibri" w:cs="Calibri"/>
+          <w:sz w:val="26"/>
+          <w:szCs w:val="26"/>
+        </w:rPr>
+      </w:pPr>
+      <w:r>
+        <w:rPr>
+          <w:rFonts w:ascii="Calibri" w:eastAsia="Calibri" w:hAnsi="Calibri" w:cs="Calibri"/>
+          <w:sz w:val="26"/>
+          <w:szCs w:val="26"/>
+        </w:rPr>
+        <w:t>Nous avons développé la première étape réduction de bruit en appliquant un filtre gaussien à notre matrice image.</w:t>
+      </w:r>
+    </w:p>
+    <w:p>
+      <w:pPr>
+        <w:rPr>
+          <w:rFonts w:ascii="Calibri" w:eastAsia="Calibri" w:hAnsi="Calibri" w:cs="Calibri"/>
+          <w:sz w:val="26"/>
+          <w:szCs w:val="26"/>
+        </w:rPr>
+      </w:pPr>
+    </w:p>
+    <w:p>
+      <w:pPr>
+        <w:rPr>
+          <w:rFonts w:ascii="Calibri" w:eastAsia="Calibri" w:hAnsi="Calibri" w:cs="Calibri"/>
+          <w:sz w:val="26"/>
+          <w:szCs w:val="26"/>
+        </w:rPr>
+      </w:pPr>
+      <w:r>
+        <w:rPr>
+          <w:rFonts w:ascii="Calibri" w:eastAsia="Calibri" w:hAnsi="Calibri" w:cs="Calibri"/>
+          <w:sz w:val="26"/>
+          <w:szCs w:val="26"/>
+        </w:rPr>
+        <w:t>On parcourt chaque pixel de l’image, pour chaque pixel on récupère sa matrice voisine que l’on multiplie par une matrice kernel. On divise le résultat par la valeur du pixel initial puis on remplace la valeur du pixel par le résultat obtenu.</w:t>
+      </w:r>
+    </w:p>
+    <w:p>
+      <w:r>
+        <w:fldChar w:fldCharType="begin"/>
+      </w:r>
+      <w:r>
+        <w:instrText xml:space="preserve"> INCLUDEPICTURE "https://cdn.discordapp.com/attachments/883674583469789224/1055509659546554418/schema_filtre_gaussien.png" \* MERGEFORMATINET </w:instrText>
+      </w:r>
+      <w:r>
+        <w:fldChar w:fldCharType="separate"/>
+      </w:r>
+      <w:r>
+        <w:rPr>
+          <w:noProof/>
+        </w:rPr>
+        <w:drawing>
+          <wp:inline distT="0" distB="0" distL="0" distR="0" wp14:anchorId="527D9522" wp14:editId="3DF3439F">
+            <wp:extent cx="4785064" cy="2617755"/>
+            <wp:effectExtent l="0" t="0" r="3175" b="0"/>
+            <wp:docPr id="1" name="Picture 1" descr="Diagram&#10;&#10;Description automatically generated"/>
+            <wp:cNvGraphicFramePr>
+              <a:graphicFrameLocks xmlns:a="http://schemas.openxmlformats.org/drawingml/2006/main" noChangeAspect="1"/>
+            </wp:cNvGraphicFramePr>
+            <a:graphic xmlns:a="http://schemas.openxmlformats.org/drawingml/2006/main">
+              <a:graphicData uri="http://schemas.openxmlformats.org/drawingml/2006/picture">
+                <pic:pic xmlns:pic="http://schemas.openxmlformats.org/drawingml/2006/picture">
+                  <pic:nvPicPr>
+                    <pic:cNvPr id="1" name="Picture 1" descr="Diagram&#10;&#10;Description automatically generated"/>
+                    <pic:cNvPicPr>
+                      <a:picLocks noChangeAspect="1" noChangeArrowheads="1"/>
+                    </pic:cNvPicPr>
+                  </pic:nvPicPr>
+                  <pic:blipFill>
+                    <a:blip r:embed="rId7" cstate="print">
+                      <a:extLst>
+                        <a:ext uri="{28A0092B-C50C-407E-A947-70E740481C1C}">
+                          <a14:useLocalDpi xmlns:a14="http://schemas.microsoft.com/office/drawing/2010/main" val="0"/>
+                        </a:ext>
+                      </a:extLst>
+                    </a:blip>
+                    <a:srcRect/>
+                    <a:stretch>
+                      <a:fillRect/>
+                    </a:stretch>
+                  </pic:blipFill>
+                  <pic:spPr bwMode="auto">
+                    <a:xfrm>
+                      <a:off x="0" y="0"/>
+                      <a:ext cx="4817511" cy="2635506"/>
+                    </a:xfrm>
+                    <a:prstGeom prst="rect">
+                      <a:avLst/>
+                    </a:prstGeom>
+                    <a:noFill/>
+                    <a:ln>
+                      <a:noFill/>
+                    </a:ln>
+                  </pic:spPr>
+                </pic:pic>
+              </a:graphicData>
+            </a:graphic>
+          </wp:inline>
+        </w:drawing>
+      </w:r>
+      <w:r>
+        <w:fldChar w:fldCharType="end"/>
+      </w:r>
+    </w:p>
+    <w:p/>
+    <w:p/>
+    <w:p>
+      <w:r>
+        <w:t>On prend en compte les pixels dans les coins et sur les bords.</w:t>
+      </w:r>
+    </w:p>
+    <w:p/>
+    <w:p>
+      <w:r>
+        <w:fldChar w:fldCharType="begin"/>
+      </w:r>
+      <w:r>
+        <w:instrText xml:space="preserve"> INCLUDEPICTURE "https://cdn.discordapp.com/attachments/883674583469789224/1055509659831779328/schema_filtre_gaussien_bords.png" \* MERGEFORMATINET </w:instrText>
+      </w:r>
+      <w:r>
+        <w:fldChar w:fldCharType="separate"/>
+      </w:r>
+      <w:r>
+        <w:rPr>
+          <w:noProof/>
+        </w:rPr>
+        <w:drawing>
+          <wp:inline distT="0" distB="0" distL="0" distR="0" wp14:anchorId="49D22A16" wp14:editId="25F5D393">
+            <wp:extent cx="4784725" cy="3136021"/>
+            <wp:effectExtent l="0" t="0" r="3175" b="1270"/>
+            <wp:docPr id="2" name="Picture 2" descr="Diagram&#10;&#10;Description automatically generated with medium confidence"/>
+            <wp:cNvGraphicFramePr>
+              <a:graphicFrameLocks xmlns:a="http://schemas.openxmlformats.org/drawingml/2006/main" noChangeAspect="1"/>
+            </wp:cNvGraphicFramePr>
+            <a:graphic xmlns:a="http://schemas.openxmlformats.org/drawingml/2006/main">
+              <a:graphicData uri="http://schemas.openxmlformats.org/drawingml/2006/picture">
+                <pic:pic xmlns:pic="http://schemas.openxmlformats.org/drawingml/2006/picture">
+                  <pic:nvPicPr>
+                    <pic:cNvPr id="2" name="Picture 2" descr="Diagram&#10;&#10;Description automatically generated with medium confidence"/>
+                    <pic:cNvPicPr>
+                      <a:picLocks noChangeAspect="1" noChangeArrowheads="1"/>
+                    </pic:cNvPicPr>
+                  </pic:nvPicPr>
+                  <pic:blipFill>
+                    <a:blip r:embed="rId8" cstate="print">
+                      <a:extLst>
+                        <a:ext uri="{28A0092B-C50C-407E-A947-70E740481C1C}">
+                          <a14:useLocalDpi xmlns:a14="http://schemas.microsoft.com/office/drawing/2010/main" val="0"/>
+                        </a:ext>
+                      </a:extLst>
+                    </a:blip>
+                    <a:srcRect/>
+                    <a:stretch>
+                      <a:fillRect/>
+                    </a:stretch>
+                  </pic:blipFill>
+                  <pic:spPr bwMode="auto">
+                    <a:xfrm>
+                      <a:off x="0" y="0"/>
+                      <a:ext cx="4819832" cy="3159031"/>
+                    </a:xfrm>
+                    <a:prstGeom prst="rect">
+                      <a:avLst/>
+                    </a:prstGeom>
+                    <a:noFill/>
+                    <a:ln>
+                      <a:noFill/>
+                    </a:ln>
+                  </pic:spPr>
+                </pic:pic>
+              </a:graphicData>
+            </a:graphic>
+          </wp:inline>
+        </w:drawing>
+      </w:r>
+      <w:r>
+        <w:fldChar w:fldCharType="end"/>
+      </w:r>
+    </w:p>
+    <w:p/>
+    <w:p>
+      <w:pPr>
+        <w:rPr>
+          <w:rFonts w:ascii="Calibri" w:eastAsia="Calibri" w:hAnsi="Calibri" w:cs="Calibri"/>
+          <w:sz w:val="26"/>
+          <w:szCs w:val="26"/>
+        </w:rPr>
+      </w:pPr>
+      <w:r>
+        <w:rPr>
+          <w:rFonts w:ascii="Calibri" w:eastAsia="Calibri" w:hAnsi="Calibri" w:cs="Calibri"/>
+          <w:sz w:val="26"/>
+          <w:szCs w:val="26"/>
+        </w:rPr>
+        <w:t xml:space="preserve">Code GitHub : </w:t>
+      </w:r>
+      <w:proofErr w:type="spellStart"/>
+      <w:r>
+        <w:rPr>
+          <w:rFonts w:ascii="Calibri" w:eastAsia="Calibri" w:hAnsi="Calibri" w:cs="Calibri"/>
+          <w:sz w:val="26"/>
+          <w:szCs w:val="26"/>
+        </w:rPr>
+        <w:t>SportTrack</w:t>
+      </w:r>
+      <w:proofErr w:type="spellEnd"/>
+      <w:r>
+        <w:rPr>
+          <w:rFonts w:ascii="Calibri" w:eastAsia="Calibri" w:hAnsi="Calibri" w:cs="Calibri"/>
+          <w:sz w:val="26"/>
+          <w:szCs w:val="26"/>
+        </w:rPr>
+        <w:t>/src/</w:t>
+      </w:r>
+      <w:proofErr w:type="spellStart"/>
+      <w:r>
+        <w:rPr>
+          <w:rFonts w:ascii="Calibri" w:eastAsia="Calibri" w:hAnsi="Calibri" w:cs="Calibri"/>
+          <w:sz w:val="26"/>
+          <w:szCs w:val="26"/>
+        </w:rPr>
+        <w:t>codeJavascript</w:t>
+      </w:r>
+      <w:proofErr w:type="spellEnd"/>
+      <w:r>
+        <w:rPr>
+          <w:rFonts w:ascii="Calibri" w:eastAsia="Calibri" w:hAnsi="Calibri" w:cs="Calibri"/>
+          <w:sz w:val="26"/>
+          <w:szCs w:val="26"/>
+        </w:rPr>
+        <w:t>/prototype</w:t>
+      </w:r>
+      <w:r>
+        <w:rPr>
+          <w:rFonts w:ascii="Calibri" w:eastAsia="Calibri" w:hAnsi="Calibri" w:cs="Calibri"/>
+          <w:sz w:val="26"/>
+          <w:szCs w:val="26"/>
+        </w:rPr>
+        <w:t>/</w:t>
+      </w:r>
+      <w:proofErr w:type="spellStart"/>
+      <w:r>
+        <w:rPr>
+          <w:rFonts w:ascii="Calibri" w:eastAsia="Calibri" w:hAnsi="Calibri" w:cs="Calibri"/>
+          <w:sz w:val="26"/>
+          <w:szCs w:val="26"/>
+        </w:rPr>
+        <w:t>codeCanny</w:t>
+      </w:r>
+      <w:proofErr w:type="spellEnd"/>
+      <w:r>
+        <w:rPr>
+          <w:rFonts w:ascii="Calibri" w:eastAsia="Calibri" w:hAnsi="Calibri" w:cs="Calibri"/>
+          <w:sz w:val="26"/>
+          <w:szCs w:val="26"/>
+        </w:rPr>
+        <w:t>/</w:t>
+      </w:r>
+    </w:p>
+    <w:p>
+      <w:pPr>
+        <w:rPr>
+          <w:rFonts w:ascii="Calibri" w:eastAsia="Calibri" w:hAnsi="Calibri" w:cs="Calibri"/>
+          <w:sz w:val="26"/>
+          <w:szCs w:val="26"/>
+        </w:rPr>
       </w:pPr>
     </w:p>
     <w:sectPr>
+      <w:footerReference w:type="even" r:id="rId9"/>
+      <w:footerReference w:type="default" r:id="rId10"/>
       <w:pgSz w:w="11906" w:h="16838"/>
       <w:pgMar w:top="1417" w:right="1417" w:bottom="1417" w:left="1417" w:header="708" w:footer="708" w:gutter="0"/>
       <w:cols w:space="708"/>
@@ -566,6 +1197,173 @@
     </w:sectPr>
   </w:body>
 </w:document>
+</file>
+
+<file path=word/endnotes.xml><?xml version="1.0" encoding="utf-8"?>
+<w:endnotes xmlns:wpc="http://schemas.microsoft.com/office/word/2010/wordprocessingCanvas" xmlns:cx="http://schemas.microsoft.com/office/drawing/2014/chartex" xmlns:cx1="http://schemas.microsoft.com/office/drawing/2015/9/8/chartex" xmlns:cx2="http://schemas.microsoft.com/office/drawing/2015/10/21/chartex" xmlns:cx3="http://schemas.microsoft.com/office/drawing/2016/5/9/chartex" xmlns:cx4="http://schemas.microsoft.com/office/drawing/2016/5/10/chartex" xmlns:cx5="http://schemas.microsoft.com/office/drawing/2016/5/11/chartex" xmlns:cx6="http://schemas.microsoft.com/office/drawing/2016/5/12/chartex" xmlns:cx7="http://schemas.microsoft.com/office/drawing/2016/5/13/chartex" xmlns:cx8="http://schemas.microsoft.com/office/drawing/2016/5/14/chartex" xmlns:mc="http://schemas.openxmlformats.org/markup-compatibility/2006" xmlns:aink="http://schemas.microsoft.com/office/drawing/2016/ink" xmlns:am3d="http://schemas.microsoft.com/office/drawing/2017/model3d" xmlns:o="urn:schemas-microsoft-com:office:office" xmlns:oel="http://schemas.microsoft.com/office/2019/extlst" xmlns:r="http://schemas.openxmlformats.org/officeDocument/2006/relationships" xmlns:m="http://schemas.openxmlformats.org/officeDocument/2006/math" xmlns:v="urn:schemas-microsoft-com:vml" xmlns:wp14="http://schemas.microsoft.com/office/word/2010/wordprocessingDrawing" xmlns:wp="http://schemas.openxmlformats.org/drawingml/2006/wordprocessingDrawing" xmlns:w10="urn:schemas-microsoft-com:office:word" xmlns:w="http://schemas.openxmlformats.org/wordprocessingml/2006/main" xmlns:w14="http://schemas.microsoft.com/office/word/2010/wordml" xmlns:w15="http://schemas.microsoft.com/office/word/2012/wordml" xmlns:w16cex="http://schemas.microsoft.com/office/word/2018/wordml/cex" xmlns:w16cid="http://schemas.microsoft.com/office/word/2016/wordml/cid" xmlns:w16="http://schemas.microsoft.com/office/word/2018/wordml" xmlns:w16sdtdh="http://schemas.microsoft.com/office/word/2020/wordml/sdtdatahash" xmlns:w16se="http://schemas.microsoft.com/office/word/2015/wordml/symex" xmlns:wpg="http://schemas.microsoft.com/office/word/2010/wordprocessingGroup" xmlns:wpi="http://schemas.microsoft.com/office/word/2010/wordprocessingInk" xmlns:wne="http://schemas.microsoft.com/office/word/2006/wordml" xmlns:wps="http://schemas.microsoft.com/office/word/2010/wordprocessingShape" mc:Ignorable="w14 w15 w16se w16cid w16 w16cex w16sdtdh wp14">
+  <w:endnote w:type="separator" w:id="-1">
+    <w:p>
+      <w:pPr>
+        <w:spacing w:line="240" w:lineRule="auto"/>
+      </w:pPr>
+      <w:r>
+        <w:separator/>
+      </w:r>
+    </w:p>
+  </w:endnote>
+  <w:endnote w:type="continuationSeparator" w:id="0">
+    <w:p>
+      <w:pPr>
+        <w:spacing w:line="240" w:lineRule="auto"/>
+      </w:pPr>
+      <w:r>
+        <w:continuationSeparator/>
+      </w:r>
+    </w:p>
+  </w:endnote>
+</w:endnotes>
+</file>
+
+<file path=word/footer1.xml><?xml version="1.0" encoding="utf-8"?>
+<w:ftr xmlns:wpc="http://schemas.microsoft.com/office/word/2010/wordprocessingCanvas" xmlns:cx="http://schemas.microsoft.com/office/drawing/2014/chartex" xmlns:cx1="http://schemas.microsoft.com/office/drawing/2015/9/8/chartex" xmlns:cx2="http://schemas.microsoft.com/office/drawing/2015/10/21/chartex" xmlns:cx3="http://schemas.microsoft.com/office/drawing/2016/5/9/chartex" xmlns:cx4="http://schemas.microsoft.com/office/drawing/2016/5/10/chartex" xmlns:cx5="http://schemas.microsoft.com/office/drawing/2016/5/11/chartex" xmlns:cx6="http://schemas.microsoft.com/office/drawing/2016/5/12/chartex" xmlns:cx7="http://schemas.microsoft.com/office/drawing/2016/5/13/chartex" xmlns:cx8="http://schemas.microsoft.com/office/drawing/2016/5/14/chartex" xmlns:mc="http://schemas.openxmlformats.org/markup-compatibility/2006" xmlns:aink="http://schemas.microsoft.com/office/drawing/2016/ink" xmlns:am3d="http://schemas.microsoft.com/office/drawing/2017/model3d" xmlns:o="urn:schemas-microsoft-com:office:office" xmlns:oel="http://schemas.microsoft.com/office/2019/extlst" xmlns:r="http://schemas.openxmlformats.org/officeDocument/2006/relationships" xmlns:m="http://schemas.openxmlformats.org/officeDocument/2006/math" xmlns:v="urn:schemas-microsoft-com:vml" xmlns:wp14="http://schemas.microsoft.com/office/word/2010/wordprocessingDrawing" xmlns:wp="http://schemas.openxmlformats.org/drawingml/2006/wordprocessingDrawing" xmlns:w10="urn:schemas-microsoft-com:office:word" xmlns:w="http://schemas.openxmlformats.org/wordprocessingml/2006/main" xmlns:w14="http://schemas.microsoft.com/office/word/2010/wordml" xmlns:w15="http://schemas.microsoft.com/office/word/2012/wordml" xmlns:w16cex="http://schemas.microsoft.com/office/word/2018/wordml/cex" xmlns:w16cid="http://schemas.microsoft.com/office/word/2016/wordml/cid" xmlns:w16="http://schemas.microsoft.com/office/word/2018/wordml" xmlns:w16sdtdh="http://schemas.microsoft.com/office/word/2020/wordml/sdtdatahash" xmlns:w16se="http://schemas.microsoft.com/office/word/2015/wordml/symex" xmlns:wpg="http://schemas.microsoft.com/office/word/2010/wordprocessingGroup" xmlns:wpi="http://schemas.microsoft.com/office/word/2010/wordprocessingInk" xmlns:wne="http://schemas.microsoft.com/office/word/2006/wordml" xmlns:wps="http://schemas.microsoft.com/office/word/2010/wordprocessingShape" mc:Ignorable="w14 w15 w16se w16cid w16 w16cex w16sdtdh wp14">
+  <w:sdt>
+    <w:sdtPr>
+      <w:rPr>
+        <w:rStyle w:val="PageNumber"/>
+      </w:rPr>
+      <w:id w:val="712697303"/>
+      <w:docPartObj>
+        <w:docPartGallery w:val="Page Numbers (Bottom of Page)"/>
+        <w:docPartUnique/>
+      </w:docPartObj>
+    </w:sdtPr>
+    <w:sdtContent>
+      <w:p>
+        <w:pPr>
+          <w:pStyle w:val="Footer"/>
+          <w:framePr w:wrap="none" w:vAnchor="text" w:hAnchor="margin" w:xAlign="right" w:y="1"/>
+          <w:rPr>
+            <w:rStyle w:val="PageNumber"/>
+          </w:rPr>
+        </w:pPr>
+        <w:r>
+          <w:rPr>
+            <w:rStyle w:val="PageNumber"/>
+          </w:rPr>
+          <w:fldChar w:fldCharType="begin"/>
+        </w:r>
+        <w:r>
+          <w:rPr>
+            <w:rStyle w:val="PageNumber"/>
+          </w:rPr>
+          <w:instrText xml:space="preserve"> PAGE </w:instrText>
+        </w:r>
+        <w:r>
+          <w:rPr>
+            <w:rStyle w:val="PageNumber"/>
+          </w:rPr>
+          <w:fldChar w:fldCharType="end"/>
+        </w:r>
+      </w:p>
+    </w:sdtContent>
+  </w:sdt>
+  <w:p>
+    <w:pPr>
+      <w:pStyle w:val="Footer"/>
+      <w:ind w:right="360"/>
+    </w:pPr>
+  </w:p>
+</w:ftr>
+</file>
+
+<file path=word/footer2.xml><?xml version="1.0" encoding="utf-8"?>
+<w:ftr xmlns:wpc="http://schemas.microsoft.com/office/word/2010/wordprocessingCanvas" xmlns:cx="http://schemas.microsoft.com/office/drawing/2014/chartex" xmlns:cx1="http://schemas.microsoft.com/office/drawing/2015/9/8/chartex" xmlns:cx2="http://schemas.microsoft.com/office/drawing/2015/10/21/chartex" xmlns:cx3="http://schemas.microsoft.com/office/drawing/2016/5/9/chartex" xmlns:cx4="http://schemas.microsoft.com/office/drawing/2016/5/10/chartex" xmlns:cx5="http://schemas.microsoft.com/office/drawing/2016/5/11/chartex" xmlns:cx6="http://schemas.microsoft.com/office/drawing/2016/5/12/chartex" xmlns:cx7="http://schemas.microsoft.com/office/drawing/2016/5/13/chartex" xmlns:cx8="http://schemas.microsoft.com/office/drawing/2016/5/14/chartex" xmlns:mc="http://schemas.openxmlformats.org/markup-compatibility/2006" xmlns:aink="http://schemas.microsoft.com/office/drawing/2016/ink" xmlns:am3d="http://schemas.microsoft.com/office/drawing/2017/model3d" xmlns:o="urn:schemas-microsoft-com:office:office" xmlns:oel="http://schemas.microsoft.com/office/2019/extlst" xmlns:r="http://schemas.openxmlformats.org/officeDocument/2006/relationships" xmlns:m="http://schemas.openxmlformats.org/officeDocument/2006/math" xmlns:v="urn:schemas-microsoft-com:vml" xmlns:wp14="http://schemas.microsoft.com/office/word/2010/wordprocessingDrawing" xmlns:wp="http://schemas.openxmlformats.org/drawingml/2006/wordprocessingDrawing" xmlns:w10="urn:schemas-microsoft-com:office:word" xmlns:w="http://schemas.openxmlformats.org/wordprocessingml/2006/main" xmlns:w14="http://schemas.microsoft.com/office/word/2010/wordml" xmlns:w15="http://schemas.microsoft.com/office/word/2012/wordml" xmlns:w16cex="http://schemas.microsoft.com/office/word/2018/wordml/cex" xmlns:w16cid="http://schemas.microsoft.com/office/word/2016/wordml/cid" xmlns:w16="http://schemas.microsoft.com/office/word/2018/wordml" xmlns:w16sdtdh="http://schemas.microsoft.com/office/word/2020/wordml/sdtdatahash" xmlns:w16se="http://schemas.microsoft.com/office/word/2015/wordml/symex" xmlns:wpg="http://schemas.microsoft.com/office/word/2010/wordprocessingGroup" xmlns:wpi="http://schemas.microsoft.com/office/word/2010/wordprocessingInk" xmlns:wne="http://schemas.microsoft.com/office/word/2006/wordml" xmlns:wps="http://schemas.microsoft.com/office/word/2010/wordprocessingShape" mc:Ignorable="w14 w15 w16se w16cid w16 w16cex w16sdtdh wp14">
+  <w:sdt>
+    <w:sdtPr>
+      <w:rPr>
+        <w:rStyle w:val="PageNumber"/>
+      </w:rPr>
+      <w:id w:val="655346056"/>
+      <w:docPartObj>
+        <w:docPartGallery w:val="Page Numbers (Bottom of Page)"/>
+        <w:docPartUnique/>
+      </w:docPartObj>
+    </w:sdtPr>
+    <w:sdtContent>
+      <w:p>
+        <w:pPr>
+          <w:pStyle w:val="Footer"/>
+          <w:framePr w:wrap="none" w:vAnchor="text" w:hAnchor="margin" w:xAlign="right" w:y="1"/>
+          <w:rPr>
+            <w:rStyle w:val="PageNumber"/>
+          </w:rPr>
+        </w:pPr>
+        <w:r>
+          <w:rPr>
+            <w:rStyle w:val="PageNumber"/>
+          </w:rPr>
+          <w:fldChar w:fldCharType="begin"/>
+        </w:r>
+        <w:r>
+          <w:rPr>
+            <w:rStyle w:val="PageNumber"/>
+          </w:rPr>
+          <w:instrText xml:space="preserve"> PAGE </w:instrText>
+        </w:r>
+        <w:r>
+          <w:rPr>
+            <w:rStyle w:val="PageNumber"/>
+          </w:rPr>
+          <w:fldChar w:fldCharType="separate"/>
+        </w:r>
+        <w:r>
+          <w:rPr>
+            <w:rStyle w:val="PageNumber"/>
+            <w:noProof/>
+          </w:rPr>
+          <w:t>1</w:t>
+        </w:r>
+        <w:r>
+          <w:rPr>
+            <w:rStyle w:val="PageNumber"/>
+          </w:rPr>
+          <w:fldChar w:fldCharType="end"/>
+        </w:r>
+      </w:p>
+    </w:sdtContent>
+  </w:sdt>
+  <w:p>
+    <w:pPr>
+      <w:pStyle w:val="Footer"/>
+      <w:ind w:right="360"/>
+    </w:pPr>
+  </w:p>
+</w:ftr>
+</file>
+
+<file path=word/footnotes.xml><?xml version="1.0" encoding="utf-8"?>
+<w:footnotes xmlns:wpc="http://schemas.microsoft.com/office/word/2010/wordprocessingCanvas" xmlns:cx="http://schemas.microsoft.com/office/drawing/2014/chartex" xmlns:cx1="http://schemas.microsoft.com/office/drawing/2015/9/8/chartex" xmlns:cx2="http://schemas.microsoft.com/office/drawing/2015/10/21/chartex" xmlns:cx3="http://schemas.microsoft.com/office/drawing/2016/5/9/chartex" xmlns:cx4="http://schemas.microsoft.com/office/drawing/2016/5/10/chartex" xmlns:cx5="http://schemas.microsoft.com/office/drawing/2016/5/11/chartex" xmlns:cx6="http://schemas.microsoft.com/office/drawing/2016/5/12/chartex" xmlns:cx7="http://schemas.microsoft.com/office/drawing/2016/5/13/chartex" xmlns:cx8="http://schemas.microsoft.com/office/drawing/2016/5/14/chartex" xmlns:mc="http://schemas.openxmlformats.org/markup-compatibility/2006" xmlns:aink="http://schemas.microsoft.com/office/drawing/2016/ink" xmlns:am3d="http://schemas.microsoft.com/office/drawing/2017/model3d" xmlns:o="urn:schemas-microsoft-com:office:office" xmlns:oel="http://schemas.microsoft.com/office/2019/extlst" xmlns:r="http://schemas.openxmlformats.org/officeDocument/2006/relationships" xmlns:m="http://schemas.openxmlformats.org/officeDocument/2006/math" xmlns:v="urn:schemas-microsoft-com:vml" xmlns:wp14="http://schemas.microsoft.com/office/word/2010/wordprocessingDrawing" xmlns:wp="http://schemas.openxmlformats.org/drawingml/2006/wordprocessingDrawing" xmlns:w10="urn:schemas-microsoft-com:office:word" xmlns:w="http://schemas.openxmlformats.org/wordprocessingml/2006/main" xmlns:w14="http://schemas.microsoft.com/office/word/2010/wordml" xmlns:w15="http://schemas.microsoft.com/office/word/2012/wordml" xmlns:w16cex="http://schemas.microsoft.com/office/word/2018/wordml/cex" xmlns:w16cid="http://schemas.microsoft.com/office/word/2016/wordml/cid" xmlns:w16="http://schemas.microsoft.com/office/word/2018/wordml" xmlns:w16sdtdh="http://schemas.microsoft.com/office/word/2020/wordml/sdtdatahash" xmlns:w16se="http://schemas.microsoft.com/office/word/2015/wordml/symex" xmlns:wpg="http://schemas.microsoft.com/office/word/2010/wordprocessingGroup" xmlns:wpi="http://schemas.microsoft.com/office/word/2010/wordprocessingInk" xmlns:wne="http://schemas.microsoft.com/office/word/2006/wordml" xmlns:wps="http://schemas.microsoft.com/office/word/2010/wordprocessingShape" mc:Ignorable="w14 w15 w16se w16cid w16 w16cex w16sdtdh wp14">
+  <w:footnote w:type="separator" w:id="-1">
+    <w:p>
+      <w:pPr>
+        <w:spacing w:line="240" w:lineRule="auto"/>
+      </w:pPr>
+      <w:r>
+        <w:separator/>
+      </w:r>
+    </w:p>
+  </w:footnote>
+  <w:footnote w:type="continuationSeparator" w:id="0">
+    <w:p>
+      <w:pPr>
+        <w:spacing w:line="240" w:lineRule="auto"/>
+      </w:pPr>
+      <w:r>
+        <w:continuationSeparator/>
+      </w:r>
+    </w:p>
+  </w:footnote>
+</w:footnotes>
 </file>
 
 <file path=word/styles.xml><?xml version="1.0" encoding="utf-8"?>
@@ -973,13 +1771,13 @@
       <w:lang w:val="fr" w:eastAsia="en-GB"/>
     </w:rPr>
   </w:style>
-  <w:style w:type="character" w:default="1" w:styleId="Policepardfaut">
+  <w:style w:type="character" w:default="1" w:styleId="DefaultParagraphFont">
     <w:name w:val="Default Paragraph Font"/>
     <w:uiPriority w:val="1"/>
     <w:semiHidden/>
     <w:unhideWhenUsed/>
   </w:style>
-  <w:style w:type="table" w:default="1" w:styleId="TableauNormal">
+  <w:style w:type="table" w:default="1" w:styleId="TableNormal">
     <w:name w:val="Normal Table"/>
     <w:uiPriority w:val="99"/>
     <w:semiHidden/>
@@ -994,11 +1792,64 @@
       </w:tblCellMar>
     </w:tblPr>
   </w:style>
-  <w:style w:type="numbering" w:default="1" w:styleId="Aucuneliste">
+  <w:style w:type="numbering" w:default="1" w:styleId="NoList">
     <w:name w:val="No List"/>
     <w:uiPriority w:val="99"/>
     <w:semiHidden/>
     <w:unhideWhenUsed/>
+  </w:style>
+  <w:style w:type="paragraph" w:styleId="NormalWeb">
+    <w:name w:val="Normal (Web)"/>
+    <w:basedOn w:val="Normal"/>
+    <w:uiPriority w:val="99"/>
+    <w:semiHidden/>
+    <w:unhideWhenUsed/>
+    <w:rsid w:val="000411C4"/>
+    <w:pPr>
+      <w:spacing w:before="100" w:beforeAutospacing="1" w:after="100" w:afterAutospacing="1" w:line="240" w:lineRule="auto"/>
+    </w:pPr>
+    <w:rPr>
+      <w:rFonts w:ascii="Times New Roman" w:eastAsia="Times New Roman" w:hAnsi="Times New Roman" w:cs="Times New Roman"/>
+      <w:sz w:val="24"/>
+      <w:szCs w:val="24"/>
+      <w:lang w:val="en-FR"/>
+    </w:rPr>
+  </w:style>
+  <w:style w:type="paragraph" w:styleId="Footer">
+    <w:name w:val="footer"/>
+    <w:basedOn w:val="Normal"/>
+    <w:link w:val="FooterChar"/>
+    <w:uiPriority w:val="99"/>
+    <w:unhideWhenUsed/>
+    <w:rsid w:val="007C0124"/>
+    <w:pPr>
+      <w:tabs>
+        <w:tab w:val="center" w:pos="4513"/>
+        <w:tab w:val="right" w:pos="9026"/>
+      </w:tabs>
+      <w:spacing w:line="240" w:lineRule="auto"/>
+    </w:pPr>
+  </w:style>
+  <w:style w:type="character" w:customStyle="1" w:styleId="FooterChar">
+    <w:name w:val="Footer Char"/>
+    <w:basedOn w:val="DefaultParagraphFont"/>
+    <w:link w:val="Footer"/>
+    <w:uiPriority w:val="99"/>
+    <w:rsid w:val="007C0124"/>
+    <w:rPr>
+      <w:rFonts w:ascii="Arial" w:eastAsia="Arial" w:hAnsi="Arial" w:cs="Arial"/>
+      <w:sz w:val="22"/>
+      <w:szCs w:val="22"/>
+      <w:lang w:val="fr" w:eastAsia="en-GB"/>
+    </w:rPr>
+  </w:style>
+  <w:style w:type="character" w:styleId="PageNumber">
+    <w:name w:val="page number"/>
+    <w:basedOn w:val="DefaultParagraphFont"/>
+    <w:uiPriority w:val="99"/>
+    <w:semiHidden/>
+    <w:unhideWhenUsed/>
+    <w:rsid w:val="007C0124"/>
   </w:style>
 </w:styles>
 </file>

</xml_diff>